<commit_message>
Updated report to match new results
</commit_message>
<xml_diff>
--- a/Report on Search Algorithm Implementations.docx
+++ b/Report on Search Algorithm Implementations.docx
@@ -30,7 +30,7 @@
           <w14:ligatures w14:val="none"/>
         </w:rPr>
         <w:pict w14:anchorId="73839925">
-          <v:rect id="_x0000_i1035" alt="" style="width:468pt;height:.05pt;mso-width-percent:0;mso-height-percent:0;mso-width-percent:0;mso-height-percent:0" o:hralign="center" o:hrstd="t" o:hr="t" fillcolor="#a0a0a0" stroked="f"/>
+          <v:rect id="_x0000_i1025" alt="" style="width:468pt;height:.05pt;mso-width-percent:0;mso-height-percent:0;mso-width-percent:0;mso-height-percent:0" o:hralign="center" o:hrstd="t" o:hr="t" fillcolor="#a0a0a0" stroked="f"/>
         </w:pict>
       </w:r>
     </w:p>
@@ -133,29 +133,31 @@
           <w:szCs w:val="22"/>
           <w14:ligatures w14:val="none"/>
         </w:rPr>
-        <w:t>Subject: Analysis of Uniform Cost Search and Iterative Deepening Search implementations for the Vacuum World problem.</w:t>
+        <w:t>Programming Language: C++</w:t>
       </w:r>
     </w:p>
     <w:p>
       <w:pPr>
         <w:spacing w:after="0" w:line="240" w:lineRule="auto"/>
         <w:rPr>
-          <w:rFonts w:ascii="Times New Roman" w:eastAsia="Times New Roman" w:hAnsi="Times New Roman" w:cs="Times New Roman"/>
-          <w:color w:val="000000"/>
-          <w:kern w:val="0"/>
-          <w14:ligatures w14:val="none"/>
-        </w:rPr>
-      </w:pPr>
-      <w:r>
-        <w:rPr>
-          <w:rFonts w:ascii="Arial" w:eastAsia="Times New Roman" w:hAnsi="Arial" w:cs="Arial"/>
-          <w:color w:val="000000"/>
-          <w:kern w:val="0"/>
-          <w:sz w:val="22"/>
-          <w:szCs w:val="22"/>
-          <w14:ligatures w14:val="none"/>
-        </w:rPr>
-        <w:t>Programming Language: C++</w:t>
+          <w:rFonts w:ascii="Arial" w:eastAsia="Times New Roman" w:hAnsi="Arial" w:cs="Arial"/>
+          <w:color w:val="000000"/>
+          <w:kern w:val="0"/>
+          <w:sz w:val="22"/>
+          <w:szCs w:val="22"/>
+          <w14:ligatures w14:val="none"/>
+        </w:rPr>
+      </w:pPr>
+      <w:r>
+        <w:rPr>
+          <w:rFonts w:ascii="Arial" w:eastAsia="Times New Roman" w:hAnsi="Arial" w:cs="Arial"/>
+          <w:color w:val="000000"/>
+          <w:kern w:val="0"/>
+          <w:sz w:val="22"/>
+          <w:szCs w:val="22"/>
+          <w14:ligatures w14:val="none"/>
+        </w:rPr>
+        <w:t>Hardware: MacBook Pro, 36 GB Memory</w:t>
       </w:r>
     </w:p>
     <w:p>
@@ -179,7 +181,7 @@
           <w:szCs w:val="22"/>
           <w14:ligatures w14:val="none"/>
         </w:rPr>
-        <w:t>Hardware: MacBook Pro, 36 GB Memory</w:t>
+        <w:t>AI Tools Used: Gemini 2.5 Pro</w:t>
       </w:r>
     </w:p>
     <w:p>
@@ -194,28 +196,6 @@
       </w:pPr>
       <w:r>
         <w:rPr>
-          <w:rFonts w:ascii="Arial" w:eastAsia="Times New Roman" w:hAnsi="Arial" w:cs="Arial"/>
-          <w:color w:val="000000"/>
-          <w:kern w:val="0"/>
-          <w:sz w:val="22"/>
-          <w:szCs w:val="22"/>
-          <w14:ligatures w14:val="none"/>
-        </w:rPr>
-        <w:t>AI Tools Used: Gemini 2.5 Pro</w:t>
-      </w:r>
-    </w:p>
-    <w:p>
-      <w:pPr>
-        <w:spacing w:after="0" w:line="240" w:lineRule="auto"/>
-        <w:rPr>
-          <w:rFonts w:ascii="Times New Roman" w:eastAsia="Times New Roman" w:hAnsi="Times New Roman" w:cs="Times New Roman"/>
-          <w:color w:val="000000"/>
-          <w:kern w:val="0"/>
-          <w14:ligatures w14:val="none"/>
-        </w:rPr>
-      </w:pPr>
-      <w:r>
-        <w:rPr>
           <w:rFonts w:ascii="Times New Roman" w:eastAsia="Times New Roman" w:hAnsi="Times New Roman" w:cs="Times New Roman"/>
           <w:noProof/>
           <w:color w:val="000000"/>
@@ -232,7 +212,7 @@
           <w14:ligatures w14:val="none"/>
         </w:rPr>
         <w:pict w14:anchorId="1A97134F">
-          <v:rect id="_x0000_i1036" alt="" style="width:468pt;height:.05pt;mso-width-percent:0;mso-height-percent:0;mso-width-percent:0;mso-height-percent:0" o:hralign="center" o:hrstd="t" o:hr="t" fillcolor="#a0a0a0" stroked="f"/>
+          <v:rect id="_x0000_i1026" alt="" style="width:468pt;height:.05pt;mso-width-percent:0;mso-height-percent:0;mso-width-percent:0;mso-height-percent:0" o:hralign="center" o:hrstd="t" o:hr="t" fillcolor="#a0a0a0" stroked="f"/>
         </w:pict>
       </w:r>
     </w:p>
@@ -395,7 +375,7 @@
           <w14:ligatures w14:val="none"/>
         </w:rPr>
         <w:pict w14:anchorId="30CC82B6">
-          <v:rect id="_x0000_i1037" alt="" style="width:468pt;height:.05pt;mso-width-percent:0;mso-height-percent:0;mso-width-percent:0;mso-height-percent:0" o:hralign="center" o:hrstd="t" o:hr="t" fillcolor="#a0a0a0" stroked="f"/>
+          <v:rect id="_x0000_i1027" alt="" style="width:468pt;height:.05pt;mso-width-percent:0;mso-height-percent:0;mso-width-percent:0;mso-height-percent:0" o:hralign="center" o:hrstd="t" o:hr="t" fillcolor="#a0a0a0" stroked="f"/>
         </w:pict>
       </w:r>
     </w:p>
@@ -457,23 +437,36 @@
       <w:pPr>
         <w:spacing w:after="0" w:line="240" w:lineRule="auto"/>
         <w:rPr>
+          <w:rFonts w:ascii="Arial" w:eastAsia="Times New Roman" w:hAnsi="Arial" w:cs="Arial"/>
+          <w:color w:val="000000"/>
+          <w:kern w:val="0"/>
+          <w:sz w:val="22"/>
+          <w:szCs w:val="22"/>
+          <w14:ligatures w14:val="none"/>
+        </w:rPr>
+      </w:pPr>
+      <w:r>
+        <w:rPr>
+          <w:rFonts w:ascii="Arial" w:eastAsia="Times New Roman" w:hAnsi="Arial" w:cs="Arial"/>
+          <w:color w:val="000000"/>
+          <w:kern w:val="0"/>
+          <w:sz w:val="22"/>
+          <w:szCs w:val="22"/>
+          <w14:ligatures w14:val="none"/>
+        </w:rPr>
+        <w:t>This algorithm finds a path to a goal state with the minimum possible cost.</w:t>
+      </w:r>
+    </w:p>
+    <w:p>
+      <w:pPr>
+        <w:spacing w:after="0" w:line="240" w:lineRule="auto"/>
+        <w:rPr>
           <w:rFonts w:ascii="Times New Roman" w:eastAsia="Times New Roman" w:hAnsi="Times New Roman" w:cs="Times New Roman"/>
           <w:color w:val="000000"/>
           <w:kern w:val="0"/>
           <w14:ligatures w14:val="none"/>
         </w:rPr>
       </w:pPr>
-      <w:r>
-        <w:rPr>
-          <w:rFonts w:ascii="Arial" w:eastAsia="Times New Roman" w:hAnsi="Arial" w:cs="Arial"/>
-          <w:color w:val="000000"/>
-          <w:kern w:val="0"/>
-          <w:sz w:val="22"/>
-          <w:szCs w:val="22"/>
-          <w14:ligatures w14:val="none"/>
-        </w:rPr>
-        <w:t>This algorithm finds a path to a goal state with the minimum possible cost.</w:t>
-      </w:r>
     </w:p>
     <w:p>
       <w:pPr>
@@ -671,23 +664,36 @@
       <w:pPr>
         <w:spacing w:after="0" w:line="240" w:lineRule="auto"/>
         <w:rPr>
+          <w:rFonts w:ascii="Arial" w:eastAsia="Times New Roman" w:hAnsi="Arial" w:cs="Arial"/>
+          <w:color w:val="000000"/>
+          <w:kern w:val="0"/>
+          <w:sz w:val="22"/>
+          <w:szCs w:val="22"/>
+          <w14:ligatures w14:val="none"/>
+        </w:rPr>
+      </w:pPr>
+      <w:r>
+        <w:rPr>
+          <w:rFonts w:ascii="Arial" w:eastAsia="Times New Roman" w:hAnsi="Arial" w:cs="Arial"/>
+          <w:color w:val="000000"/>
+          <w:kern w:val="0"/>
+          <w:sz w:val="22"/>
+          <w:szCs w:val="22"/>
+          <w14:ligatures w14:val="none"/>
+        </w:rPr>
+        <w:t>This algorithm is an optimization of UCTS for graphs.</w:t>
+      </w:r>
+    </w:p>
+    <w:p>
+      <w:pPr>
+        <w:spacing w:after="0" w:line="240" w:lineRule="auto"/>
+        <w:rPr>
           <w:rFonts w:ascii="Times New Roman" w:eastAsia="Times New Roman" w:hAnsi="Times New Roman" w:cs="Times New Roman"/>
           <w:color w:val="000000"/>
           <w:kern w:val="0"/>
           <w14:ligatures w14:val="none"/>
         </w:rPr>
       </w:pPr>
-      <w:r>
-        <w:rPr>
-          <w:rFonts w:ascii="Arial" w:eastAsia="Times New Roman" w:hAnsi="Arial" w:cs="Arial"/>
-          <w:color w:val="000000"/>
-          <w:kern w:val="0"/>
-          <w:sz w:val="22"/>
-          <w:szCs w:val="22"/>
-          <w14:ligatures w14:val="none"/>
-        </w:rPr>
-        <w:t>This algorithm is an optimization of UCTS for graphs.</w:t>
-      </w:r>
     </w:p>
     <w:p>
       <w:pPr>
@@ -850,12 +856,10 @@
     <w:p>
       <w:pPr>
         <w:spacing w:after="0" w:line="240" w:lineRule="auto"/>
-        <w:ind w:left="600"/>
+        <w:ind w:left="240"/>
         <w:textAlignment w:val="baseline"/>
         <w:rPr>
           <w:rFonts w:ascii="Arial" w:eastAsia="Times New Roman" w:hAnsi="Arial" w:cs="Arial"/>
-          <w:b/>
-          <w:bCs/>
           <w:color w:val="000000"/>
           <w:kern w:val="0"/>
           <w:sz w:val="22"/>
@@ -871,8 +875,6 @@
         <w:textAlignment w:val="baseline"/>
         <w:rPr>
           <w:rFonts w:ascii="Arial" w:eastAsia="Times New Roman" w:hAnsi="Arial" w:cs="Arial"/>
-          <w:b/>
-          <w:bCs/>
           <w:color w:val="000000"/>
           <w:kern w:val="0"/>
           <w:sz w:val="22"/>
@@ -1208,7 +1210,7 @@
           <w14:ligatures w14:val="none"/>
         </w:rPr>
         <w:pict w14:anchorId="30BF3EC2">
-          <v:rect id="_x0000_i1038" alt="" style="width:468pt;height:.05pt;mso-width-percent:0;mso-height-percent:0;mso-width-percent:0;mso-height-percent:0" o:hralign="center" o:hrstd="t" o:hr="t" fillcolor="#a0a0a0" stroked="f"/>
+          <v:rect id="_x0000_i1028" alt="" style="width:468pt;height:.05pt;mso-width-percent:0;mso-height-percent:0;mso-width-percent:0;mso-height-percent:0" o:hralign="center" o:hrstd="t" o:hr="t" fillcolor="#a0a0a0" stroked="f"/>
         </w:pict>
       </w:r>
     </w:p>
@@ -2322,8 +2324,49 @@
           <w:szCs w:val="22"/>
           <w14:ligatures w14:val="none"/>
         </w:rPr>
-        <w:t>0.0020 seconds</w:t>
-      </w:r>
+        <w:t>0.00</w:t>
+      </w:r>
+      <w:r>
+        <w:rPr>
+          <w:rFonts w:ascii="Arial" w:eastAsia="Times New Roman" w:hAnsi="Arial" w:cs="Arial"/>
+          <w:b/>
+          <w:bCs/>
+          <w:color w:val="000000"/>
+          <w:kern w:val="0"/>
+          <w:sz w:val="22"/>
+          <w:szCs w:val="22"/>
+          <w14:ligatures w14:val="none"/>
+        </w:rPr>
+        <w:t>3</w:t>
+      </w:r>
+      <w:r>
+        <w:rPr>
+          <w:rFonts w:ascii="Arial" w:eastAsia="Times New Roman" w:hAnsi="Arial" w:cs="Arial"/>
+          <w:b/>
+          <w:bCs/>
+          <w:color w:val="000000"/>
+          <w:kern w:val="0"/>
+          <w:sz w:val="22"/>
+          <w:szCs w:val="22"/>
+          <w14:ligatures w14:val="none"/>
+        </w:rPr>
+        <w:t>0 seconds</w:t>
+      </w:r>
+    </w:p>
+    <w:p>
+      <w:pPr>
+        <w:spacing w:after="0" w:line="240" w:lineRule="auto"/>
+        <w:ind w:left="1200"/>
+        <w:textAlignment w:val="baseline"/>
+        <w:rPr>
+          <w:rFonts w:ascii="Arial" w:eastAsia="Times New Roman" w:hAnsi="Arial" w:cs="Arial"/>
+          <w:color w:val="000000"/>
+          <w:kern w:val="0"/>
+          <w:sz w:val="22"/>
+          <w:szCs w:val="22"/>
+          <w14:ligatures w14:val="none"/>
+        </w:rPr>
+      </w:pPr>
     </w:p>
     <w:p>
       <w:pPr>
@@ -2546,12 +2589,8 @@
     </w:p>
     <w:p>
       <w:pPr>
-        <w:numPr>
-          <w:ilvl w:val="0"/>
-          <w:numId w:val="15"/>
-        </w:numPr>
         <w:spacing w:after="0" w:line="240" w:lineRule="auto"/>
-        <w:ind w:left="1200"/>
+        <w:ind w:left="720"/>
         <w:textAlignment w:val="baseline"/>
         <w:rPr>
           <w:rFonts w:ascii="Arial" w:eastAsia="Times New Roman" w:hAnsi="Arial" w:cs="Arial"/>
@@ -2571,8 +2610,621 @@
           <w:szCs w:val="22"/>
           <w14:ligatures w14:val="none"/>
         </w:rPr>
-        <w:t>Not tracked for IDTS due to repeated expansions.</w:t>
-      </w:r>
+        <w:t>1. [</w:t>
+      </w:r>
+      <w:proofErr w:type="gramStart"/>
+      <w:r>
+        <w:rPr>
+          <w:rFonts w:ascii="Arial" w:eastAsia="Times New Roman" w:hAnsi="Arial" w:cs="Arial"/>
+          <w:color w:val="000000"/>
+          <w:kern w:val="0"/>
+          <w:sz w:val="22"/>
+          <w:szCs w:val="22"/>
+          <w14:ligatures w14:val="none"/>
+        </w:rPr>
+        <w:t>V(</w:t>
+      </w:r>
+      <w:proofErr w:type="gramEnd"/>
+      <w:r>
+        <w:rPr>
+          <w:rFonts w:ascii="Arial" w:eastAsia="Times New Roman" w:hAnsi="Arial" w:cs="Arial"/>
+          <w:color w:val="000000"/>
+          <w:kern w:val="0"/>
+          <w:sz w:val="22"/>
+          <w:szCs w:val="22"/>
+          <w14:ligatures w14:val="none"/>
+        </w:rPr>
+        <w:t xml:space="preserve">2,2), </w:t>
+      </w:r>
+      <w:proofErr w:type="gramStart"/>
+      <w:r>
+        <w:rPr>
+          <w:rFonts w:ascii="Arial" w:eastAsia="Times New Roman" w:hAnsi="Arial" w:cs="Arial"/>
+          <w:color w:val="000000"/>
+          <w:kern w:val="0"/>
+          <w:sz w:val="22"/>
+          <w:szCs w:val="22"/>
+          <w14:ligatures w14:val="none"/>
+        </w:rPr>
+        <w:t>d(</w:t>
+      </w:r>
+      <w:proofErr w:type="gramEnd"/>
+      <w:r>
+        <w:rPr>
+          <w:rFonts w:ascii="Arial" w:eastAsia="Times New Roman" w:hAnsi="Arial" w:cs="Arial"/>
+          <w:color w:val="000000"/>
+          <w:kern w:val="0"/>
+          <w:sz w:val="22"/>
+          <w:szCs w:val="22"/>
+          <w14:ligatures w14:val="none"/>
+        </w:rPr>
+        <w:t xml:space="preserve">1,2), </w:t>
+      </w:r>
+      <w:proofErr w:type="gramStart"/>
+      <w:r>
+        <w:rPr>
+          <w:rFonts w:ascii="Arial" w:eastAsia="Times New Roman" w:hAnsi="Arial" w:cs="Arial"/>
+          <w:color w:val="000000"/>
+          <w:kern w:val="0"/>
+          <w:sz w:val="22"/>
+          <w:szCs w:val="22"/>
+          <w14:ligatures w14:val="none"/>
+        </w:rPr>
+        <w:t>d(</w:t>
+      </w:r>
+      <w:proofErr w:type="gramEnd"/>
+      <w:r>
+        <w:rPr>
+          <w:rFonts w:ascii="Arial" w:eastAsia="Times New Roman" w:hAnsi="Arial" w:cs="Arial"/>
+          <w:color w:val="000000"/>
+          <w:kern w:val="0"/>
+          <w:sz w:val="22"/>
+          <w:szCs w:val="22"/>
+          <w14:ligatures w14:val="none"/>
+        </w:rPr>
+        <w:t xml:space="preserve">2,4), </w:t>
+      </w:r>
+      <w:proofErr w:type="gramStart"/>
+      <w:r>
+        <w:rPr>
+          <w:rFonts w:ascii="Arial" w:eastAsia="Times New Roman" w:hAnsi="Arial" w:cs="Arial"/>
+          <w:color w:val="000000"/>
+          <w:kern w:val="0"/>
+          <w:sz w:val="22"/>
+          <w:szCs w:val="22"/>
+          <w14:ligatures w14:val="none"/>
+        </w:rPr>
+        <w:t>d(</w:t>
+      </w:r>
+      <w:proofErr w:type="gramEnd"/>
+      <w:r>
+        <w:rPr>
+          <w:rFonts w:ascii="Arial" w:eastAsia="Times New Roman" w:hAnsi="Arial" w:cs="Arial"/>
+          <w:color w:val="000000"/>
+          <w:kern w:val="0"/>
+          <w:sz w:val="22"/>
+          <w:szCs w:val="22"/>
+          <w14:ligatures w14:val="none"/>
+        </w:rPr>
+        <w:t>3,5)]</w:t>
+      </w:r>
+    </w:p>
+    <w:p>
+      <w:pPr>
+        <w:spacing w:after="0" w:line="240" w:lineRule="auto"/>
+        <w:ind w:left="720"/>
+        <w:textAlignment w:val="baseline"/>
+        <w:rPr>
+          <w:rFonts w:ascii="Arial" w:eastAsia="Times New Roman" w:hAnsi="Arial" w:cs="Arial"/>
+          <w:color w:val="000000"/>
+          <w:kern w:val="0"/>
+          <w:sz w:val="22"/>
+          <w:szCs w:val="22"/>
+          <w14:ligatures w14:val="none"/>
+        </w:rPr>
+      </w:pPr>
+      <w:r>
+        <w:rPr>
+          <w:rFonts w:ascii="Arial" w:eastAsia="Times New Roman" w:hAnsi="Arial" w:cs="Arial"/>
+          <w:color w:val="000000"/>
+          <w:kern w:val="0"/>
+          <w:sz w:val="22"/>
+          <w:szCs w:val="22"/>
+          <w14:ligatures w14:val="none"/>
+        </w:rPr>
+        <w:t>2. [</w:t>
+      </w:r>
+      <w:proofErr w:type="gramStart"/>
+      <w:r>
+        <w:rPr>
+          <w:rFonts w:ascii="Arial" w:eastAsia="Times New Roman" w:hAnsi="Arial" w:cs="Arial"/>
+          <w:color w:val="000000"/>
+          <w:kern w:val="0"/>
+          <w:sz w:val="22"/>
+          <w:szCs w:val="22"/>
+          <w14:ligatures w14:val="none"/>
+        </w:rPr>
+        <w:t>V(</w:t>
+      </w:r>
+      <w:proofErr w:type="gramEnd"/>
+      <w:r>
+        <w:rPr>
+          <w:rFonts w:ascii="Arial" w:eastAsia="Times New Roman" w:hAnsi="Arial" w:cs="Arial"/>
+          <w:color w:val="000000"/>
+          <w:kern w:val="0"/>
+          <w:sz w:val="22"/>
+          <w:szCs w:val="22"/>
+          <w14:ligatures w14:val="none"/>
+        </w:rPr>
+        <w:t xml:space="preserve">1,2), </w:t>
+      </w:r>
+      <w:proofErr w:type="gramStart"/>
+      <w:r>
+        <w:rPr>
+          <w:rFonts w:ascii="Arial" w:eastAsia="Times New Roman" w:hAnsi="Arial" w:cs="Arial"/>
+          <w:color w:val="000000"/>
+          <w:kern w:val="0"/>
+          <w:sz w:val="22"/>
+          <w:szCs w:val="22"/>
+          <w14:ligatures w14:val="none"/>
+        </w:rPr>
+        <w:t>d(</w:t>
+      </w:r>
+      <w:proofErr w:type="gramEnd"/>
+      <w:r>
+        <w:rPr>
+          <w:rFonts w:ascii="Arial" w:eastAsia="Times New Roman" w:hAnsi="Arial" w:cs="Arial"/>
+          <w:color w:val="000000"/>
+          <w:kern w:val="0"/>
+          <w:sz w:val="22"/>
+          <w:szCs w:val="22"/>
+          <w14:ligatures w14:val="none"/>
+        </w:rPr>
+        <w:t xml:space="preserve">1,2), </w:t>
+      </w:r>
+      <w:proofErr w:type="gramStart"/>
+      <w:r>
+        <w:rPr>
+          <w:rFonts w:ascii="Arial" w:eastAsia="Times New Roman" w:hAnsi="Arial" w:cs="Arial"/>
+          <w:color w:val="000000"/>
+          <w:kern w:val="0"/>
+          <w:sz w:val="22"/>
+          <w:szCs w:val="22"/>
+          <w14:ligatures w14:val="none"/>
+        </w:rPr>
+        <w:t>d(</w:t>
+      </w:r>
+      <w:proofErr w:type="gramEnd"/>
+      <w:r>
+        <w:rPr>
+          <w:rFonts w:ascii="Arial" w:eastAsia="Times New Roman" w:hAnsi="Arial" w:cs="Arial"/>
+          <w:color w:val="000000"/>
+          <w:kern w:val="0"/>
+          <w:sz w:val="22"/>
+          <w:szCs w:val="22"/>
+          <w14:ligatures w14:val="none"/>
+        </w:rPr>
+        <w:t xml:space="preserve">2,4), </w:t>
+      </w:r>
+      <w:proofErr w:type="gramStart"/>
+      <w:r>
+        <w:rPr>
+          <w:rFonts w:ascii="Arial" w:eastAsia="Times New Roman" w:hAnsi="Arial" w:cs="Arial"/>
+          <w:color w:val="000000"/>
+          <w:kern w:val="0"/>
+          <w:sz w:val="22"/>
+          <w:szCs w:val="22"/>
+          <w14:ligatures w14:val="none"/>
+        </w:rPr>
+        <w:t>d(</w:t>
+      </w:r>
+      <w:proofErr w:type="gramEnd"/>
+      <w:r>
+        <w:rPr>
+          <w:rFonts w:ascii="Arial" w:eastAsia="Times New Roman" w:hAnsi="Arial" w:cs="Arial"/>
+          <w:color w:val="000000"/>
+          <w:kern w:val="0"/>
+          <w:sz w:val="22"/>
+          <w:szCs w:val="22"/>
+          <w14:ligatures w14:val="none"/>
+        </w:rPr>
+        <w:t>3,5)]</w:t>
+      </w:r>
+    </w:p>
+    <w:p>
+      <w:pPr>
+        <w:spacing w:after="0" w:line="240" w:lineRule="auto"/>
+        <w:ind w:left="720"/>
+        <w:textAlignment w:val="baseline"/>
+        <w:rPr>
+          <w:rFonts w:ascii="Arial" w:eastAsia="Times New Roman" w:hAnsi="Arial" w:cs="Arial"/>
+          <w:color w:val="000000"/>
+          <w:kern w:val="0"/>
+          <w:sz w:val="22"/>
+          <w:szCs w:val="22"/>
+          <w14:ligatures w14:val="none"/>
+        </w:rPr>
+      </w:pPr>
+      <w:r>
+        <w:rPr>
+          <w:rFonts w:ascii="Arial" w:eastAsia="Times New Roman" w:hAnsi="Arial" w:cs="Arial"/>
+          <w:color w:val="000000"/>
+          <w:kern w:val="0"/>
+          <w:sz w:val="22"/>
+          <w:szCs w:val="22"/>
+          <w14:ligatures w14:val="none"/>
+        </w:rPr>
+        <w:t>3. [</w:t>
+      </w:r>
+      <w:proofErr w:type="gramStart"/>
+      <w:r>
+        <w:rPr>
+          <w:rFonts w:ascii="Arial" w:eastAsia="Times New Roman" w:hAnsi="Arial" w:cs="Arial"/>
+          <w:color w:val="000000"/>
+          <w:kern w:val="0"/>
+          <w:sz w:val="22"/>
+          <w:szCs w:val="22"/>
+          <w14:ligatures w14:val="none"/>
+        </w:rPr>
+        <w:t>V(</w:t>
+      </w:r>
+      <w:proofErr w:type="gramEnd"/>
+      <w:r>
+        <w:rPr>
+          <w:rFonts w:ascii="Arial" w:eastAsia="Times New Roman" w:hAnsi="Arial" w:cs="Arial"/>
+          <w:color w:val="000000"/>
+          <w:kern w:val="0"/>
+          <w:sz w:val="22"/>
+          <w:szCs w:val="22"/>
+          <w14:ligatures w14:val="none"/>
+        </w:rPr>
+        <w:t xml:space="preserve">2,2), </w:t>
+      </w:r>
+      <w:proofErr w:type="gramStart"/>
+      <w:r>
+        <w:rPr>
+          <w:rFonts w:ascii="Arial" w:eastAsia="Times New Roman" w:hAnsi="Arial" w:cs="Arial"/>
+          <w:color w:val="000000"/>
+          <w:kern w:val="0"/>
+          <w:sz w:val="22"/>
+          <w:szCs w:val="22"/>
+          <w14:ligatures w14:val="none"/>
+        </w:rPr>
+        <w:t>d(</w:t>
+      </w:r>
+      <w:proofErr w:type="gramEnd"/>
+      <w:r>
+        <w:rPr>
+          <w:rFonts w:ascii="Arial" w:eastAsia="Times New Roman" w:hAnsi="Arial" w:cs="Arial"/>
+          <w:color w:val="000000"/>
+          <w:kern w:val="0"/>
+          <w:sz w:val="22"/>
+          <w:szCs w:val="22"/>
+          <w14:ligatures w14:val="none"/>
+        </w:rPr>
+        <w:t xml:space="preserve">1,2), </w:t>
+      </w:r>
+      <w:proofErr w:type="gramStart"/>
+      <w:r>
+        <w:rPr>
+          <w:rFonts w:ascii="Arial" w:eastAsia="Times New Roman" w:hAnsi="Arial" w:cs="Arial"/>
+          <w:color w:val="000000"/>
+          <w:kern w:val="0"/>
+          <w:sz w:val="22"/>
+          <w:szCs w:val="22"/>
+          <w14:ligatures w14:val="none"/>
+        </w:rPr>
+        <w:t>d(</w:t>
+      </w:r>
+      <w:proofErr w:type="gramEnd"/>
+      <w:r>
+        <w:rPr>
+          <w:rFonts w:ascii="Arial" w:eastAsia="Times New Roman" w:hAnsi="Arial" w:cs="Arial"/>
+          <w:color w:val="000000"/>
+          <w:kern w:val="0"/>
+          <w:sz w:val="22"/>
+          <w:szCs w:val="22"/>
+          <w14:ligatures w14:val="none"/>
+        </w:rPr>
+        <w:t xml:space="preserve">2,4), </w:t>
+      </w:r>
+      <w:proofErr w:type="gramStart"/>
+      <w:r>
+        <w:rPr>
+          <w:rFonts w:ascii="Arial" w:eastAsia="Times New Roman" w:hAnsi="Arial" w:cs="Arial"/>
+          <w:color w:val="000000"/>
+          <w:kern w:val="0"/>
+          <w:sz w:val="22"/>
+          <w:szCs w:val="22"/>
+          <w14:ligatures w14:val="none"/>
+        </w:rPr>
+        <w:t>d(</w:t>
+      </w:r>
+      <w:proofErr w:type="gramEnd"/>
+      <w:r>
+        <w:rPr>
+          <w:rFonts w:ascii="Arial" w:eastAsia="Times New Roman" w:hAnsi="Arial" w:cs="Arial"/>
+          <w:color w:val="000000"/>
+          <w:kern w:val="0"/>
+          <w:sz w:val="22"/>
+          <w:szCs w:val="22"/>
+          <w14:ligatures w14:val="none"/>
+        </w:rPr>
+        <w:t>3,5)]</w:t>
+      </w:r>
+    </w:p>
+    <w:p>
+      <w:pPr>
+        <w:spacing w:after="0" w:line="240" w:lineRule="auto"/>
+        <w:ind w:left="720"/>
+        <w:textAlignment w:val="baseline"/>
+        <w:rPr>
+          <w:rFonts w:ascii="Arial" w:eastAsia="Times New Roman" w:hAnsi="Arial" w:cs="Arial"/>
+          <w:color w:val="000000"/>
+          <w:kern w:val="0"/>
+          <w:sz w:val="22"/>
+          <w:szCs w:val="22"/>
+          <w14:ligatures w14:val="none"/>
+        </w:rPr>
+      </w:pPr>
+      <w:r>
+        <w:rPr>
+          <w:rFonts w:ascii="Arial" w:eastAsia="Times New Roman" w:hAnsi="Arial" w:cs="Arial"/>
+          <w:color w:val="000000"/>
+          <w:kern w:val="0"/>
+          <w:sz w:val="22"/>
+          <w:szCs w:val="22"/>
+          <w14:ligatures w14:val="none"/>
+        </w:rPr>
+        <w:t>4. [</w:t>
+      </w:r>
+      <w:proofErr w:type="gramStart"/>
+      <w:r>
+        <w:rPr>
+          <w:rFonts w:ascii="Arial" w:eastAsia="Times New Roman" w:hAnsi="Arial" w:cs="Arial"/>
+          <w:color w:val="000000"/>
+          <w:kern w:val="0"/>
+          <w:sz w:val="22"/>
+          <w:szCs w:val="22"/>
+          <w14:ligatures w14:val="none"/>
+        </w:rPr>
+        <w:t>V(</w:t>
+      </w:r>
+      <w:proofErr w:type="gramEnd"/>
+      <w:r>
+        <w:rPr>
+          <w:rFonts w:ascii="Arial" w:eastAsia="Times New Roman" w:hAnsi="Arial" w:cs="Arial"/>
+          <w:color w:val="000000"/>
+          <w:kern w:val="0"/>
+          <w:sz w:val="22"/>
+          <w:szCs w:val="22"/>
+          <w14:ligatures w14:val="none"/>
+        </w:rPr>
+        <w:t xml:space="preserve">1,2), </w:t>
+      </w:r>
+      <w:proofErr w:type="gramStart"/>
+      <w:r>
+        <w:rPr>
+          <w:rFonts w:ascii="Arial" w:eastAsia="Times New Roman" w:hAnsi="Arial" w:cs="Arial"/>
+          <w:color w:val="000000"/>
+          <w:kern w:val="0"/>
+          <w:sz w:val="22"/>
+          <w:szCs w:val="22"/>
+          <w14:ligatures w14:val="none"/>
+        </w:rPr>
+        <w:t>d(</w:t>
+      </w:r>
+      <w:proofErr w:type="gramEnd"/>
+      <w:r>
+        <w:rPr>
+          <w:rFonts w:ascii="Arial" w:eastAsia="Times New Roman" w:hAnsi="Arial" w:cs="Arial"/>
+          <w:color w:val="000000"/>
+          <w:kern w:val="0"/>
+          <w:sz w:val="22"/>
+          <w:szCs w:val="22"/>
+          <w14:ligatures w14:val="none"/>
+        </w:rPr>
+        <w:t xml:space="preserve">1,2), </w:t>
+      </w:r>
+      <w:proofErr w:type="gramStart"/>
+      <w:r>
+        <w:rPr>
+          <w:rFonts w:ascii="Arial" w:eastAsia="Times New Roman" w:hAnsi="Arial" w:cs="Arial"/>
+          <w:color w:val="000000"/>
+          <w:kern w:val="0"/>
+          <w:sz w:val="22"/>
+          <w:szCs w:val="22"/>
+          <w14:ligatures w14:val="none"/>
+        </w:rPr>
+        <w:t>d(</w:t>
+      </w:r>
+      <w:proofErr w:type="gramEnd"/>
+      <w:r>
+        <w:rPr>
+          <w:rFonts w:ascii="Arial" w:eastAsia="Times New Roman" w:hAnsi="Arial" w:cs="Arial"/>
+          <w:color w:val="000000"/>
+          <w:kern w:val="0"/>
+          <w:sz w:val="22"/>
+          <w:szCs w:val="22"/>
+          <w14:ligatures w14:val="none"/>
+        </w:rPr>
+        <w:t xml:space="preserve">2,4), </w:t>
+      </w:r>
+      <w:proofErr w:type="gramStart"/>
+      <w:r>
+        <w:rPr>
+          <w:rFonts w:ascii="Arial" w:eastAsia="Times New Roman" w:hAnsi="Arial" w:cs="Arial"/>
+          <w:color w:val="000000"/>
+          <w:kern w:val="0"/>
+          <w:sz w:val="22"/>
+          <w:szCs w:val="22"/>
+          <w14:ligatures w14:val="none"/>
+        </w:rPr>
+        <w:t>d(</w:t>
+      </w:r>
+      <w:proofErr w:type="gramEnd"/>
+      <w:r>
+        <w:rPr>
+          <w:rFonts w:ascii="Arial" w:eastAsia="Times New Roman" w:hAnsi="Arial" w:cs="Arial"/>
+          <w:color w:val="000000"/>
+          <w:kern w:val="0"/>
+          <w:sz w:val="22"/>
+          <w:szCs w:val="22"/>
+          <w14:ligatures w14:val="none"/>
+        </w:rPr>
+        <w:t>3,5)]</w:t>
+      </w:r>
+    </w:p>
+    <w:p>
+      <w:pPr>
+        <w:spacing w:after="0" w:line="240" w:lineRule="auto"/>
+        <w:ind w:left="720"/>
+        <w:textAlignment w:val="baseline"/>
+        <w:rPr>
+          <w:rFonts w:ascii="Arial" w:eastAsia="Times New Roman" w:hAnsi="Arial" w:cs="Arial"/>
+          <w:color w:val="000000"/>
+          <w:kern w:val="0"/>
+          <w:sz w:val="22"/>
+          <w:szCs w:val="22"/>
+          <w14:ligatures w14:val="none"/>
+        </w:rPr>
+      </w:pPr>
+      <w:r>
+        <w:rPr>
+          <w:rFonts w:ascii="Arial" w:eastAsia="Times New Roman" w:hAnsi="Arial" w:cs="Arial"/>
+          <w:color w:val="000000"/>
+          <w:kern w:val="0"/>
+          <w:sz w:val="22"/>
+          <w:szCs w:val="22"/>
+          <w14:ligatures w14:val="none"/>
+        </w:rPr>
+        <w:t>5. [</w:t>
+      </w:r>
+      <w:proofErr w:type="gramStart"/>
+      <w:r>
+        <w:rPr>
+          <w:rFonts w:ascii="Arial" w:eastAsia="Times New Roman" w:hAnsi="Arial" w:cs="Arial"/>
+          <w:color w:val="000000"/>
+          <w:kern w:val="0"/>
+          <w:sz w:val="22"/>
+          <w:szCs w:val="22"/>
+          <w14:ligatures w14:val="none"/>
+        </w:rPr>
+        <w:t>V(</w:t>
+      </w:r>
+      <w:proofErr w:type="gramEnd"/>
+      <w:r>
+        <w:rPr>
+          <w:rFonts w:ascii="Arial" w:eastAsia="Times New Roman" w:hAnsi="Arial" w:cs="Arial"/>
+          <w:color w:val="000000"/>
+          <w:kern w:val="0"/>
+          <w:sz w:val="22"/>
+          <w:szCs w:val="22"/>
+          <w14:ligatures w14:val="none"/>
+        </w:rPr>
+        <w:t xml:space="preserve">2,2), </w:t>
+      </w:r>
+      <w:proofErr w:type="gramStart"/>
+      <w:r>
+        <w:rPr>
+          <w:rFonts w:ascii="Arial" w:eastAsia="Times New Roman" w:hAnsi="Arial" w:cs="Arial"/>
+          <w:color w:val="000000"/>
+          <w:kern w:val="0"/>
+          <w:sz w:val="22"/>
+          <w:szCs w:val="22"/>
+          <w14:ligatures w14:val="none"/>
+        </w:rPr>
+        <w:t>d(</w:t>
+      </w:r>
+      <w:proofErr w:type="gramEnd"/>
+      <w:r>
+        <w:rPr>
+          <w:rFonts w:ascii="Arial" w:eastAsia="Times New Roman" w:hAnsi="Arial" w:cs="Arial"/>
+          <w:color w:val="000000"/>
+          <w:kern w:val="0"/>
+          <w:sz w:val="22"/>
+          <w:szCs w:val="22"/>
+          <w14:ligatures w14:val="none"/>
+        </w:rPr>
+        <w:t xml:space="preserve">1,2), </w:t>
+      </w:r>
+      <w:proofErr w:type="gramStart"/>
+      <w:r>
+        <w:rPr>
+          <w:rFonts w:ascii="Arial" w:eastAsia="Times New Roman" w:hAnsi="Arial" w:cs="Arial"/>
+          <w:color w:val="000000"/>
+          <w:kern w:val="0"/>
+          <w:sz w:val="22"/>
+          <w:szCs w:val="22"/>
+          <w14:ligatures w14:val="none"/>
+        </w:rPr>
+        <w:t>d(</w:t>
+      </w:r>
+      <w:proofErr w:type="gramEnd"/>
+      <w:r>
+        <w:rPr>
+          <w:rFonts w:ascii="Arial" w:eastAsia="Times New Roman" w:hAnsi="Arial" w:cs="Arial"/>
+          <w:color w:val="000000"/>
+          <w:kern w:val="0"/>
+          <w:sz w:val="22"/>
+          <w:szCs w:val="22"/>
+          <w14:ligatures w14:val="none"/>
+        </w:rPr>
+        <w:t xml:space="preserve">2,4), </w:t>
+      </w:r>
+      <w:proofErr w:type="gramStart"/>
+      <w:r>
+        <w:rPr>
+          <w:rFonts w:ascii="Arial" w:eastAsia="Times New Roman" w:hAnsi="Arial" w:cs="Arial"/>
+          <w:color w:val="000000"/>
+          <w:kern w:val="0"/>
+          <w:sz w:val="22"/>
+          <w:szCs w:val="22"/>
+          <w14:ligatures w14:val="none"/>
+        </w:rPr>
+        <w:t>d(</w:t>
+      </w:r>
+      <w:proofErr w:type="gramEnd"/>
+      <w:r>
+        <w:rPr>
+          <w:rFonts w:ascii="Arial" w:eastAsia="Times New Roman" w:hAnsi="Arial" w:cs="Arial"/>
+          <w:color w:val="000000"/>
+          <w:kern w:val="0"/>
+          <w:sz w:val="22"/>
+          <w:szCs w:val="22"/>
+          <w14:ligatures w14:val="none"/>
+        </w:rPr>
+        <w:t>3,5)]</w:t>
+      </w:r>
+    </w:p>
+    <w:p>
+      <w:pPr>
+        <w:spacing w:after="0" w:line="240" w:lineRule="auto"/>
+        <w:ind w:left="720"/>
+        <w:textAlignment w:val="baseline"/>
+        <w:rPr>
+          <w:rFonts w:ascii="Arial" w:eastAsia="Times New Roman" w:hAnsi="Arial" w:cs="Arial"/>
+          <w:color w:val="000000"/>
+          <w:kern w:val="0"/>
+          <w:sz w:val="22"/>
+          <w:szCs w:val="22"/>
+          <w14:ligatures w14:val="none"/>
+        </w:rPr>
+      </w:pPr>
+    </w:p>
+    <w:p>
+      <w:pPr>
+        <w:spacing w:after="0" w:line="240" w:lineRule="auto"/>
+        <w:textAlignment w:val="baseline"/>
+        <w:rPr>
+          <w:rFonts w:ascii="Arial" w:eastAsia="Times New Roman" w:hAnsi="Arial" w:cs="Arial"/>
+          <w:color w:val="000000"/>
+          <w:kern w:val="0"/>
+          <w:sz w:val="22"/>
+          <w:szCs w:val="22"/>
+          <w14:ligatures w14:val="none"/>
+        </w:rPr>
+      </w:pPr>
     </w:p>
     <w:p>
       <w:pPr>
@@ -2581,7 +3233,6 @@
           <w:numId w:val="16"/>
         </w:numPr>
         <w:spacing w:after="0" w:line="240" w:lineRule="auto"/>
-        <w:ind w:left="600"/>
         <w:textAlignment w:val="baseline"/>
         <w:rPr>
           <w:rFonts w:ascii="Arial" w:eastAsia="Times New Roman" w:hAnsi="Arial" w:cs="Arial"/>
@@ -2603,6 +3254,7 @@
           <w:szCs w:val="22"/>
           <w14:ligatures w14:val="none"/>
         </w:rPr>
+        <w:lastRenderedPageBreak/>
         <w:t>Performance Metrics:</w:t>
       </w:r>
     </w:p>
@@ -2732,40 +3384,39 @@
           <w:szCs w:val="22"/>
           <w14:ligatures w14:val="none"/>
         </w:rPr>
-        <w:t>0.3554 seconds</w:t>
+        <w:t>0.</w:t>
+      </w:r>
+      <w:r>
+        <w:rPr>
+          <w:rFonts w:ascii="Arial" w:eastAsia="Times New Roman" w:hAnsi="Arial" w:cs="Arial"/>
+          <w:b/>
+          <w:bCs/>
+          <w:color w:val="000000"/>
+          <w:kern w:val="0"/>
+          <w:sz w:val="22"/>
+          <w:szCs w:val="22"/>
+          <w14:ligatures w14:val="none"/>
+        </w:rPr>
+        <w:t>3652</w:t>
+      </w:r>
+      <w:r>
+        <w:rPr>
+          <w:rFonts w:ascii="Arial" w:eastAsia="Times New Roman" w:hAnsi="Arial" w:cs="Arial"/>
+          <w:b/>
+          <w:bCs/>
+          <w:color w:val="000000"/>
+          <w:kern w:val="0"/>
+          <w:sz w:val="22"/>
+          <w:szCs w:val="22"/>
+          <w14:ligatures w14:val="none"/>
+        </w:rPr>
+        <w:t xml:space="preserve"> seconds</w:t>
       </w:r>
     </w:p>
     <w:p>
       <w:pPr>
         <w:spacing w:after="0" w:line="240" w:lineRule="auto"/>
-        <w:textAlignment w:val="baseline"/>
-        <w:rPr>
-          <w:rFonts w:ascii="Arial" w:eastAsia="Times New Roman" w:hAnsi="Arial" w:cs="Arial"/>
-          <w:color w:val="000000"/>
-          <w:kern w:val="0"/>
-          <w:sz w:val="22"/>
-          <w:szCs w:val="22"/>
-          <w14:ligatures w14:val="none"/>
-        </w:rPr>
-      </w:pPr>
-    </w:p>
-    <w:p>
-      <w:pPr>
-        <w:spacing w:after="0" w:line="240" w:lineRule="auto"/>
-        <w:textAlignment w:val="baseline"/>
-        <w:rPr>
-          <w:rFonts w:ascii="Arial" w:eastAsia="Times New Roman" w:hAnsi="Arial" w:cs="Arial"/>
-          <w:color w:val="000000"/>
-          <w:kern w:val="0"/>
-          <w:sz w:val="22"/>
-          <w:szCs w:val="22"/>
-          <w14:ligatures w14:val="none"/>
-        </w:rPr>
-      </w:pPr>
-    </w:p>
-    <w:p>
-      <w:pPr>
-        <w:spacing w:after="0" w:line="240" w:lineRule="auto"/>
+        <w:ind w:left="1200"/>
         <w:textAlignment w:val="baseline"/>
         <w:rPr>
           <w:rFonts w:ascii="Arial" w:eastAsia="Times New Roman" w:hAnsi="Arial" w:cs="Arial"/>
@@ -2806,7 +3457,6 @@
           <w:szCs w:val="22"/>
           <w14:ligatures w14:val="none"/>
         </w:rPr>
-        <w:lastRenderedPageBreak/>
         <w:t>Solution Details:</w:t>
       </w:r>
     </w:p>
@@ -3629,6 +4279,21 @@
     </w:p>
     <w:p>
       <w:pPr>
+        <w:spacing w:after="0" w:line="240" w:lineRule="auto"/>
+        <w:ind w:left="1200"/>
+        <w:textAlignment w:val="baseline"/>
+        <w:rPr>
+          <w:rFonts w:ascii="Arial" w:eastAsia="Times New Roman" w:hAnsi="Arial" w:cs="Arial"/>
+          <w:color w:val="000000"/>
+          <w:kern w:val="0"/>
+          <w:sz w:val="22"/>
+          <w:szCs w:val="22"/>
+          <w14:ligatures w14:val="none"/>
+        </w:rPr>
+      </w:pPr>
+    </w:p>
+    <w:p>
+      <w:pPr>
         <w:numPr>
           <w:ilvl w:val="0"/>
           <w:numId w:val="26"/>
@@ -3785,8 +4450,49 @@
           <w:szCs w:val="22"/>
           <w14:ligatures w14:val="none"/>
         </w:rPr>
-        <w:t>1.6337 seconds</w:t>
-      </w:r>
+        <w:t>1.6</w:t>
+      </w:r>
+      <w:r>
+        <w:rPr>
+          <w:rFonts w:ascii="Arial" w:eastAsia="Times New Roman" w:hAnsi="Arial" w:cs="Arial"/>
+          <w:b/>
+          <w:bCs/>
+          <w:color w:val="000000"/>
+          <w:kern w:val="0"/>
+          <w:sz w:val="22"/>
+          <w:szCs w:val="22"/>
+          <w14:ligatures w14:val="none"/>
+        </w:rPr>
+        <w:t>578</w:t>
+      </w:r>
+      <w:r>
+        <w:rPr>
+          <w:rFonts w:ascii="Arial" w:eastAsia="Times New Roman" w:hAnsi="Arial" w:cs="Arial"/>
+          <w:b/>
+          <w:bCs/>
+          <w:color w:val="000000"/>
+          <w:kern w:val="0"/>
+          <w:sz w:val="22"/>
+          <w:szCs w:val="22"/>
+          <w14:ligatures w14:val="none"/>
+        </w:rPr>
+        <w:t xml:space="preserve"> seconds</w:t>
+      </w:r>
+    </w:p>
+    <w:p>
+      <w:pPr>
+        <w:spacing w:after="0" w:line="240" w:lineRule="auto"/>
+        <w:ind w:left="1200"/>
+        <w:textAlignment w:val="baseline"/>
+        <w:rPr>
+          <w:rFonts w:ascii="Arial" w:eastAsia="Times New Roman" w:hAnsi="Arial" w:cs="Arial"/>
+          <w:color w:val="000000"/>
+          <w:kern w:val="0"/>
+          <w:sz w:val="22"/>
+          <w:szCs w:val="22"/>
+          <w14:ligatures w14:val="none"/>
+        </w:rPr>
+      </w:pPr>
     </w:p>
     <w:p>
       <w:pPr>
@@ -3964,7 +4670,7 @@
           <w14:ligatures w14:val="none"/>
         </w:rPr>
         <w:pict w14:anchorId="33D76C9F">
-          <v:rect id="_x0000_i1039" alt="" style="width:468pt;height:.05pt;mso-width-percent:0;mso-height-percent:0;mso-width-percent:0;mso-height-percent:0" o:hralign="center" o:hrstd="t" o:hr="t" fillcolor="#a0a0a0" stroked="f"/>
+          <v:rect id="_x0000_i1029" alt="" style="width:468pt;height:.05pt;mso-width-percent:0;mso-height-percent:0;mso-width-percent:0;mso-height-percent:0" o:hralign="center" o:hrstd="t" o:hr="t" fillcolor="#a0a0a0" stroked="f"/>
         </w:pict>
       </w:r>
     </w:p>
@@ -5034,6 +5740,7 @@
     <w:p>
       <w:pPr>
         <w:spacing w:after="0" w:line="240" w:lineRule="auto"/>
+        <w:ind w:left="1200"/>
         <w:textAlignment w:val="baseline"/>
         <w:rPr>
           <w:rFonts w:ascii="Arial" w:eastAsia="Times New Roman" w:hAnsi="Arial" w:cs="Arial"/>
@@ -5203,7 +5910,33 @@
           <w:szCs w:val="22"/>
           <w14:ligatures w14:val="none"/>
         </w:rPr>
-        <w:t>0.0025 seconds</w:t>
+        <w:t>0.002</w:t>
+      </w:r>
+      <w:r>
+        <w:rPr>
+          <w:rFonts w:ascii="Arial" w:eastAsia="Times New Roman" w:hAnsi="Arial" w:cs="Arial"/>
+          <w:b/>
+          <w:bCs/>
+          <w:color w:val="000000"/>
+          <w:kern w:val="0"/>
+          <w:sz w:val="22"/>
+          <w:szCs w:val="22"/>
+          <w14:ligatures w14:val="none"/>
+        </w:rPr>
+        <w:t>7</w:t>
+      </w:r>
+      <w:r>
+        <w:rPr>
+          <w:rFonts w:ascii="Arial" w:eastAsia="Times New Roman" w:hAnsi="Arial" w:cs="Arial"/>
+          <w:b/>
+          <w:bCs/>
+          <w:color w:val="000000"/>
+          <w:kern w:val="0"/>
+          <w:sz w:val="22"/>
+          <w:szCs w:val="22"/>
+          <w14:ligatures w14:val="none"/>
+        </w:rPr>
+        <w:t xml:space="preserve"> seconds</w:t>
       </w:r>
     </w:p>
     <w:p>
@@ -5405,6 +6138,7 @@
           <w:szCs w:val="22"/>
           <w14:ligatures w14:val="none"/>
         </w:rPr>
+        <w:lastRenderedPageBreak/>
         <w:t>b. Iterative Deepening Tree Search</w:t>
       </w:r>
     </w:p>
@@ -5442,12 +6176,8 @@
     </w:p>
     <w:p>
       <w:pPr>
-        <w:numPr>
-          <w:ilvl w:val="0"/>
-          <w:numId w:val="46"/>
-        </w:numPr>
         <w:spacing w:after="0" w:line="240" w:lineRule="auto"/>
-        <w:ind w:left="1200"/>
+        <w:ind w:left="720"/>
         <w:textAlignment w:val="baseline"/>
         <w:rPr>
           <w:rFonts w:ascii="Arial" w:eastAsia="Times New Roman" w:hAnsi="Arial" w:cs="Arial"/>
@@ -5467,8 +6197,727 @@
           <w:szCs w:val="22"/>
           <w14:ligatures w14:val="none"/>
         </w:rPr>
-        <w:t>Not tracked for IDTS due to repeated expansions.</w:t>
-      </w:r>
+        <w:t>1. [</w:t>
+      </w:r>
+      <w:proofErr w:type="gramStart"/>
+      <w:r>
+        <w:rPr>
+          <w:rFonts w:ascii="Arial" w:eastAsia="Times New Roman" w:hAnsi="Arial" w:cs="Arial"/>
+          <w:color w:val="000000"/>
+          <w:kern w:val="0"/>
+          <w:sz w:val="22"/>
+          <w:szCs w:val="22"/>
+          <w14:ligatures w14:val="none"/>
+        </w:rPr>
+        <w:t>V(</w:t>
+      </w:r>
+      <w:proofErr w:type="gramEnd"/>
+      <w:r>
+        <w:rPr>
+          <w:rFonts w:ascii="Arial" w:eastAsia="Times New Roman" w:hAnsi="Arial" w:cs="Arial"/>
+          <w:color w:val="000000"/>
+          <w:kern w:val="0"/>
+          <w:sz w:val="22"/>
+          <w:szCs w:val="22"/>
+          <w14:ligatures w14:val="none"/>
+        </w:rPr>
+        <w:t xml:space="preserve">3,2), </w:t>
+      </w:r>
+      <w:proofErr w:type="gramStart"/>
+      <w:r>
+        <w:rPr>
+          <w:rFonts w:ascii="Arial" w:eastAsia="Times New Roman" w:hAnsi="Arial" w:cs="Arial"/>
+          <w:color w:val="000000"/>
+          <w:kern w:val="0"/>
+          <w:sz w:val="22"/>
+          <w:szCs w:val="22"/>
+          <w14:ligatures w14:val="none"/>
+        </w:rPr>
+        <w:t>d(</w:t>
+      </w:r>
+      <w:proofErr w:type="gramEnd"/>
+      <w:r>
+        <w:rPr>
+          <w:rFonts w:ascii="Arial" w:eastAsia="Times New Roman" w:hAnsi="Arial" w:cs="Arial"/>
+          <w:color w:val="000000"/>
+          <w:kern w:val="0"/>
+          <w:sz w:val="22"/>
+          <w:szCs w:val="22"/>
+          <w14:ligatures w14:val="none"/>
+        </w:rPr>
+        <w:t xml:space="preserve">1,2), </w:t>
+      </w:r>
+      <w:proofErr w:type="gramStart"/>
+      <w:r>
+        <w:rPr>
+          <w:rFonts w:ascii="Arial" w:eastAsia="Times New Roman" w:hAnsi="Arial" w:cs="Arial"/>
+          <w:color w:val="000000"/>
+          <w:kern w:val="0"/>
+          <w:sz w:val="22"/>
+          <w:szCs w:val="22"/>
+          <w14:ligatures w14:val="none"/>
+        </w:rPr>
+        <w:t>d(</w:t>
+      </w:r>
+      <w:proofErr w:type="gramEnd"/>
+      <w:r>
+        <w:rPr>
+          <w:rFonts w:ascii="Arial" w:eastAsia="Times New Roman" w:hAnsi="Arial" w:cs="Arial"/>
+          <w:color w:val="000000"/>
+          <w:kern w:val="0"/>
+          <w:sz w:val="22"/>
+          <w:szCs w:val="22"/>
+          <w14:ligatures w14:val="none"/>
+        </w:rPr>
+        <w:t xml:space="preserve">2,1), </w:t>
+      </w:r>
+      <w:proofErr w:type="gramStart"/>
+      <w:r>
+        <w:rPr>
+          <w:rFonts w:ascii="Arial" w:eastAsia="Times New Roman" w:hAnsi="Arial" w:cs="Arial"/>
+          <w:color w:val="000000"/>
+          <w:kern w:val="0"/>
+          <w:sz w:val="22"/>
+          <w:szCs w:val="22"/>
+          <w14:ligatures w14:val="none"/>
+        </w:rPr>
+        <w:t>d(</w:t>
+      </w:r>
+      <w:proofErr w:type="gramEnd"/>
+      <w:r>
+        <w:rPr>
+          <w:rFonts w:ascii="Arial" w:eastAsia="Times New Roman" w:hAnsi="Arial" w:cs="Arial"/>
+          <w:color w:val="000000"/>
+          <w:kern w:val="0"/>
+          <w:sz w:val="22"/>
+          <w:szCs w:val="22"/>
+          <w14:ligatures w14:val="none"/>
+        </w:rPr>
+        <w:t xml:space="preserve">2,4), </w:t>
+      </w:r>
+      <w:proofErr w:type="gramStart"/>
+      <w:r>
+        <w:rPr>
+          <w:rFonts w:ascii="Arial" w:eastAsia="Times New Roman" w:hAnsi="Arial" w:cs="Arial"/>
+          <w:color w:val="000000"/>
+          <w:kern w:val="0"/>
+          <w:sz w:val="22"/>
+          <w:szCs w:val="22"/>
+          <w14:ligatures w14:val="none"/>
+        </w:rPr>
+        <w:t>d(</w:t>
+      </w:r>
+      <w:proofErr w:type="gramEnd"/>
+      <w:r>
+        <w:rPr>
+          <w:rFonts w:ascii="Arial" w:eastAsia="Times New Roman" w:hAnsi="Arial" w:cs="Arial"/>
+          <w:color w:val="000000"/>
+          <w:kern w:val="0"/>
+          <w:sz w:val="22"/>
+          <w:szCs w:val="22"/>
+          <w14:ligatures w14:val="none"/>
+        </w:rPr>
+        <w:t>3,3)]</w:t>
+      </w:r>
+    </w:p>
+    <w:p>
+      <w:pPr>
+        <w:spacing w:after="0" w:line="240" w:lineRule="auto"/>
+        <w:ind w:left="720"/>
+        <w:textAlignment w:val="baseline"/>
+        <w:rPr>
+          <w:rFonts w:ascii="Arial" w:eastAsia="Times New Roman" w:hAnsi="Arial" w:cs="Arial"/>
+          <w:color w:val="000000"/>
+          <w:kern w:val="0"/>
+          <w:sz w:val="22"/>
+          <w:szCs w:val="22"/>
+          <w14:ligatures w14:val="none"/>
+        </w:rPr>
+      </w:pPr>
+      <w:r>
+        <w:rPr>
+          <w:rFonts w:ascii="Arial" w:eastAsia="Times New Roman" w:hAnsi="Arial" w:cs="Arial"/>
+          <w:color w:val="000000"/>
+          <w:kern w:val="0"/>
+          <w:sz w:val="22"/>
+          <w:szCs w:val="22"/>
+          <w14:ligatures w14:val="none"/>
+        </w:rPr>
+        <w:t>2. [</w:t>
+      </w:r>
+      <w:proofErr w:type="gramStart"/>
+      <w:r>
+        <w:rPr>
+          <w:rFonts w:ascii="Arial" w:eastAsia="Times New Roman" w:hAnsi="Arial" w:cs="Arial"/>
+          <w:color w:val="000000"/>
+          <w:kern w:val="0"/>
+          <w:sz w:val="22"/>
+          <w:szCs w:val="22"/>
+          <w14:ligatures w14:val="none"/>
+        </w:rPr>
+        <w:t>V(</w:t>
+      </w:r>
+      <w:proofErr w:type="gramEnd"/>
+      <w:r>
+        <w:rPr>
+          <w:rFonts w:ascii="Arial" w:eastAsia="Times New Roman" w:hAnsi="Arial" w:cs="Arial"/>
+          <w:color w:val="000000"/>
+          <w:kern w:val="0"/>
+          <w:sz w:val="22"/>
+          <w:szCs w:val="22"/>
+          <w14:ligatures w14:val="none"/>
+        </w:rPr>
+        <w:t xml:space="preserve">2,2), </w:t>
+      </w:r>
+      <w:proofErr w:type="gramStart"/>
+      <w:r>
+        <w:rPr>
+          <w:rFonts w:ascii="Arial" w:eastAsia="Times New Roman" w:hAnsi="Arial" w:cs="Arial"/>
+          <w:color w:val="000000"/>
+          <w:kern w:val="0"/>
+          <w:sz w:val="22"/>
+          <w:szCs w:val="22"/>
+          <w14:ligatures w14:val="none"/>
+        </w:rPr>
+        <w:t>d(</w:t>
+      </w:r>
+      <w:proofErr w:type="gramEnd"/>
+      <w:r>
+        <w:rPr>
+          <w:rFonts w:ascii="Arial" w:eastAsia="Times New Roman" w:hAnsi="Arial" w:cs="Arial"/>
+          <w:color w:val="000000"/>
+          <w:kern w:val="0"/>
+          <w:sz w:val="22"/>
+          <w:szCs w:val="22"/>
+          <w14:ligatures w14:val="none"/>
+        </w:rPr>
+        <w:t xml:space="preserve">1,2), </w:t>
+      </w:r>
+      <w:proofErr w:type="gramStart"/>
+      <w:r>
+        <w:rPr>
+          <w:rFonts w:ascii="Arial" w:eastAsia="Times New Roman" w:hAnsi="Arial" w:cs="Arial"/>
+          <w:color w:val="000000"/>
+          <w:kern w:val="0"/>
+          <w:sz w:val="22"/>
+          <w:szCs w:val="22"/>
+          <w14:ligatures w14:val="none"/>
+        </w:rPr>
+        <w:t>d(</w:t>
+      </w:r>
+      <w:proofErr w:type="gramEnd"/>
+      <w:r>
+        <w:rPr>
+          <w:rFonts w:ascii="Arial" w:eastAsia="Times New Roman" w:hAnsi="Arial" w:cs="Arial"/>
+          <w:color w:val="000000"/>
+          <w:kern w:val="0"/>
+          <w:sz w:val="22"/>
+          <w:szCs w:val="22"/>
+          <w14:ligatures w14:val="none"/>
+        </w:rPr>
+        <w:t xml:space="preserve">2,1), </w:t>
+      </w:r>
+      <w:proofErr w:type="gramStart"/>
+      <w:r>
+        <w:rPr>
+          <w:rFonts w:ascii="Arial" w:eastAsia="Times New Roman" w:hAnsi="Arial" w:cs="Arial"/>
+          <w:color w:val="000000"/>
+          <w:kern w:val="0"/>
+          <w:sz w:val="22"/>
+          <w:szCs w:val="22"/>
+          <w14:ligatures w14:val="none"/>
+        </w:rPr>
+        <w:t>d(</w:t>
+      </w:r>
+      <w:proofErr w:type="gramEnd"/>
+      <w:r>
+        <w:rPr>
+          <w:rFonts w:ascii="Arial" w:eastAsia="Times New Roman" w:hAnsi="Arial" w:cs="Arial"/>
+          <w:color w:val="000000"/>
+          <w:kern w:val="0"/>
+          <w:sz w:val="22"/>
+          <w:szCs w:val="22"/>
+          <w14:ligatures w14:val="none"/>
+        </w:rPr>
+        <w:t xml:space="preserve">2,4), </w:t>
+      </w:r>
+      <w:proofErr w:type="gramStart"/>
+      <w:r>
+        <w:rPr>
+          <w:rFonts w:ascii="Arial" w:eastAsia="Times New Roman" w:hAnsi="Arial" w:cs="Arial"/>
+          <w:color w:val="000000"/>
+          <w:kern w:val="0"/>
+          <w:sz w:val="22"/>
+          <w:szCs w:val="22"/>
+          <w14:ligatures w14:val="none"/>
+        </w:rPr>
+        <w:t>d(</w:t>
+      </w:r>
+      <w:proofErr w:type="gramEnd"/>
+      <w:r>
+        <w:rPr>
+          <w:rFonts w:ascii="Arial" w:eastAsia="Times New Roman" w:hAnsi="Arial" w:cs="Arial"/>
+          <w:color w:val="000000"/>
+          <w:kern w:val="0"/>
+          <w:sz w:val="22"/>
+          <w:szCs w:val="22"/>
+          <w14:ligatures w14:val="none"/>
+        </w:rPr>
+        <w:t>3,3)]</w:t>
+      </w:r>
+    </w:p>
+    <w:p>
+      <w:pPr>
+        <w:spacing w:after="0" w:line="240" w:lineRule="auto"/>
+        <w:ind w:left="720"/>
+        <w:textAlignment w:val="baseline"/>
+        <w:rPr>
+          <w:rFonts w:ascii="Arial" w:eastAsia="Times New Roman" w:hAnsi="Arial" w:cs="Arial"/>
+          <w:color w:val="000000"/>
+          <w:kern w:val="0"/>
+          <w:sz w:val="22"/>
+          <w:szCs w:val="22"/>
+          <w14:ligatures w14:val="none"/>
+        </w:rPr>
+      </w:pPr>
+      <w:r>
+        <w:rPr>
+          <w:rFonts w:ascii="Arial" w:eastAsia="Times New Roman" w:hAnsi="Arial" w:cs="Arial"/>
+          <w:color w:val="000000"/>
+          <w:kern w:val="0"/>
+          <w:sz w:val="22"/>
+          <w:szCs w:val="22"/>
+          <w14:ligatures w14:val="none"/>
+        </w:rPr>
+        <w:t>3. [</w:t>
+      </w:r>
+      <w:proofErr w:type="gramStart"/>
+      <w:r>
+        <w:rPr>
+          <w:rFonts w:ascii="Arial" w:eastAsia="Times New Roman" w:hAnsi="Arial" w:cs="Arial"/>
+          <w:color w:val="000000"/>
+          <w:kern w:val="0"/>
+          <w:sz w:val="22"/>
+          <w:szCs w:val="22"/>
+          <w14:ligatures w14:val="none"/>
+        </w:rPr>
+        <w:t>V(</w:t>
+      </w:r>
+      <w:proofErr w:type="gramEnd"/>
+      <w:r>
+        <w:rPr>
+          <w:rFonts w:ascii="Arial" w:eastAsia="Times New Roman" w:hAnsi="Arial" w:cs="Arial"/>
+          <w:color w:val="000000"/>
+          <w:kern w:val="0"/>
+          <w:sz w:val="22"/>
+          <w:szCs w:val="22"/>
+          <w14:ligatures w14:val="none"/>
+        </w:rPr>
+        <w:t xml:space="preserve">1,2), </w:t>
+      </w:r>
+      <w:proofErr w:type="gramStart"/>
+      <w:r>
+        <w:rPr>
+          <w:rFonts w:ascii="Arial" w:eastAsia="Times New Roman" w:hAnsi="Arial" w:cs="Arial"/>
+          <w:color w:val="000000"/>
+          <w:kern w:val="0"/>
+          <w:sz w:val="22"/>
+          <w:szCs w:val="22"/>
+          <w14:ligatures w14:val="none"/>
+        </w:rPr>
+        <w:t>d(</w:t>
+      </w:r>
+      <w:proofErr w:type="gramEnd"/>
+      <w:r>
+        <w:rPr>
+          <w:rFonts w:ascii="Arial" w:eastAsia="Times New Roman" w:hAnsi="Arial" w:cs="Arial"/>
+          <w:color w:val="000000"/>
+          <w:kern w:val="0"/>
+          <w:sz w:val="22"/>
+          <w:szCs w:val="22"/>
+          <w14:ligatures w14:val="none"/>
+        </w:rPr>
+        <w:t xml:space="preserve">1,2), </w:t>
+      </w:r>
+      <w:proofErr w:type="gramStart"/>
+      <w:r>
+        <w:rPr>
+          <w:rFonts w:ascii="Arial" w:eastAsia="Times New Roman" w:hAnsi="Arial" w:cs="Arial"/>
+          <w:color w:val="000000"/>
+          <w:kern w:val="0"/>
+          <w:sz w:val="22"/>
+          <w:szCs w:val="22"/>
+          <w14:ligatures w14:val="none"/>
+        </w:rPr>
+        <w:t>d(</w:t>
+      </w:r>
+      <w:proofErr w:type="gramEnd"/>
+      <w:r>
+        <w:rPr>
+          <w:rFonts w:ascii="Arial" w:eastAsia="Times New Roman" w:hAnsi="Arial" w:cs="Arial"/>
+          <w:color w:val="000000"/>
+          <w:kern w:val="0"/>
+          <w:sz w:val="22"/>
+          <w:szCs w:val="22"/>
+          <w14:ligatures w14:val="none"/>
+        </w:rPr>
+        <w:t xml:space="preserve">2,1), </w:t>
+      </w:r>
+      <w:proofErr w:type="gramStart"/>
+      <w:r>
+        <w:rPr>
+          <w:rFonts w:ascii="Arial" w:eastAsia="Times New Roman" w:hAnsi="Arial" w:cs="Arial"/>
+          <w:color w:val="000000"/>
+          <w:kern w:val="0"/>
+          <w:sz w:val="22"/>
+          <w:szCs w:val="22"/>
+          <w14:ligatures w14:val="none"/>
+        </w:rPr>
+        <w:t>d(</w:t>
+      </w:r>
+      <w:proofErr w:type="gramEnd"/>
+      <w:r>
+        <w:rPr>
+          <w:rFonts w:ascii="Arial" w:eastAsia="Times New Roman" w:hAnsi="Arial" w:cs="Arial"/>
+          <w:color w:val="000000"/>
+          <w:kern w:val="0"/>
+          <w:sz w:val="22"/>
+          <w:szCs w:val="22"/>
+          <w14:ligatures w14:val="none"/>
+        </w:rPr>
+        <w:t xml:space="preserve">2,4), </w:t>
+      </w:r>
+      <w:proofErr w:type="gramStart"/>
+      <w:r>
+        <w:rPr>
+          <w:rFonts w:ascii="Arial" w:eastAsia="Times New Roman" w:hAnsi="Arial" w:cs="Arial"/>
+          <w:color w:val="000000"/>
+          <w:kern w:val="0"/>
+          <w:sz w:val="22"/>
+          <w:szCs w:val="22"/>
+          <w14:ligatures w14:val="none"/>
+        </w:rPr>
+        <w:t>d(</w:t>
+      </w:r>
+      <w:proofErr w:type="gramEnd"/>
+      <w:r>
+        <w:rPr>
+          <w:rFonts w:ascii="Arial" w:eastAsia="Times New Roman" w:hAnsi="Arial" w:cs="Arial"/>
+          <w:color w:val="000000"/>
+          <w:kern w:val="0"/>
+          <w:sz w:val="22"/>
+          <w:szCs w:val="22"/>
+          <w14:ligatures w14:val="none"/>
+        </w:rPr>
+        <w:t>3,3)]</w:t>
+      </w:r>
+    </w:p>
+    <w:p>
+      <w:pPr>
+        <w:spacing w:after="0" w:line="240" w:lineRule="auto"/>
+        <w:ind w:left="720"/>
+        <w:textAlignment w:val="baseline"/>
+        <w:rPr>
+          <w:rFonts w:ascii="Arial" w:eastAsia="Times New Roman" w:hAnsi="Arial" w:cs="Arial"/>
+          <w:color w:val="000000"/>
+          <w:kern w:val="0"/>
+          <w:sz w:val="22"/>
+          <w:szCs w:val="22"/>
+          <w14:ligatures w14:val="none"/>
+        </w:rPr>
+      </w:pPr>
+      <w:r>
+        <w:rPr>
+          <w:rFonts w:ascii="Arial" w:eastAsia="Times New Roman" w:hAnsi="Arial" w:cs="Arial"/>
+          <w:color w:val="000000"/>
+          <w:kern w:val="0"/>
+          <w:sz w:val="22"/>
+          <w:szCs w:val="22"/>
+          <w14:ligatures w14:val="none"/>
+        </w:rPr>
+        <w:t>4. [</w:t>
+      </w:r>
+      <w:proofErr w:type="gramStart"/>
+      <w:r>
+        <w:rPr>
+          <w:rFonts w:ascii="Arial" w:eastAsia="Times New Roman" w:hAnsi="Arial" w:cs="Arial"/>
+          <w:color w:val="000000"/>
+          <w:kern w:val="0"/>
+          <w:sz w:val="22"/>
+          <w:szCs w:val="22"/>
+          <w14:ligatures w14:val="none"/>
+        </w:rPr>
+        <w:t>V(</w:t>
+      </w:r>
+      <w:proofErr w:type="gramEnd"/>
+      <w:r>
+        <w:rPr>
+          <w:rFonts w:ascii="Arial" w:eastAsia="Times New Roman" w:hAnsi="Arial" w:cs="Arial"/>
+          <w:color w:val="000000"/>
+          <w:kern w:val="0"/>
+          <w:sz w:val="22"/>
+          <w:szCs w:val="22"/>
+          <w14:ligatures w14:val="none"/>
+        </w:rPr>
+        <w:t xml:space="preserve">2,2), </w:t>
+      </w:r>
+      <w:proofErr w:type="gramStart"/>
+      <w:r>
+        <w:rPr>
+          <w:rFonts w:ascii="Arial" w:eastAsia="Times New Roman" w:hAnsi="Arial" w:cs="Arial"/>
+          <w:color w:val="000000"/>
+          <w:kern w:val="0"/>
+          <w:sz w:val="22"/>
+          <w:szCs w:val="22"/>
+          <w14:ligatures w14:val="none"/>
+        </w:rPr>
+        <w:t>d(</w:t>
+      </w:r>
+      <w:proofErr w:type="gramEnd"/>
+      <w:r>
+        <w:rPr>
+          <w:rFonts w:ascii="Arial" w:eastAsia="Times New Roman" w:hAnsi="Arial" w:cs="Arial"/>
+          <w:color w:val="000000"/>
+          <w:kern w:val="0"/>
+          <w:sz w:val="22"/>
+          <w:szCs w:val="22"/>
+          <w14:ligatures w14:val="none"/>
+        </w:rPr>
+        <w:t xml:space="preserve">1,2), </w:t>
+      </w:r>
+      <w:proofErr w:type="gramStart"/>
+      <w:r>
+        <w:rPr>
+          <w:rFonts w:ascii="Arial" w:eastAsia="Times New Roman" w:hAnsi="Arial" w:cs="Arial"/>
+          <w:color w:val="000000"/>
+          <w:kern w:val="0"/>
+          <w:sz w:val="22"/>
+          <w:szCs w:val="22"/>
+          <w14:ligatures w14:val="none"/>
+        </w:rPr>
+        <w:t>d(</w:t>
+      </w:r>
+      <w:proofErr w:type="gramEnd"/>
+      <w:r>
+        <w:rPr>
+          <w:rFonts w:ascii="Arial" w:eastAsia="Times New Roman" w:hAnsi="Arial" w:cs="Arial"/>
+          <w:color w:val="000000"/>
+          <w:kern w:val="0"/>
+          <w:sz w:val="22"/>
+          <w:szCs w:val="22"/>
+          <w14:ligatures w14:val="none"/>
+        </w:rPr>
+        <w:t xml:space="preserve">2,1), </w:t>
+      </w:r>
+      <w:proofErr w:type="gramStart"/>
+      <w:r>
+        <w:rPr>
+          <w:rFonts w:ascii="Arial" w:eastAsia="Times New Roman" w:hAnsi="Arial" w:cs="Arial"/>
+          <w:color w:val="000000"/>
+          <w:kern w:val="0"/>
+          <w:sz w:val="22"/>
+          <w:szCs w:val="22"/>
+          <w14:ligatures w14:val="none"/>
+        </w:rPr>
+        <w:t>d(</w:t>
+      </w:r>
+      <w:proofErr w:type="gramEnd"/>
+      <w:r>
+        <w:rPr>
+          <w:rFonts w:ascii="Arial" w:eastAsia="Times New Roman" w:hAnsi="Arial" w:cs="Arial"/>
+          <w:color w:val="000000"/>
+          <w:kern w:val="0"/>
+          <w:sz w:val="22"/>
+          <w:szCs w:val="22"/>
+          <w14:ligatures w14:val="none"/>
+        </w:rPr>
+        <w:t xml:space="preserve">2,4), </w:t>
+      </w:r>
+      <w:proofErr w:type="gramStart"/>
+      <w:r>
+        <w:rPr>
+          <w:rFonts w:ascii="Arial" w:eastAsia="Times New Roman" w:hAnsi="Arial" w:cs="Arial"/>
+          <w:color w:val="000000"/>
+          <w:kern w:val="0"/>
+          <w:sz w:val="22"/>
+          <w:szCs w:val="22"/>
+          <w14:ligatures w14:val="none"/>
+        </w:rPr>
+        <w:t>d(</w:t>
+      </w:r>
+      <w:proofErr w:type="gramEnd"/>
+      <w:r>
+        <w:rPr>
+          <w:rFonts w:ascii="Arial" w:eastAsia="Times New Roman" w:hAnsi="Arial" w:cs="Arial"/>
+          <w:color w:val="000000"/>
+          <w:kern w:val="0"/>
+          <w:sz w:val="22"/>
+          <w:szCs w:val="22"/>
+          <w14:ligatures w14:val="none"/>
+        </w:rPr>
+        <w:t>3,3)]</w:t>
+      </w:r>
+    </w:p>
+    <w:p>
+      <w:pPr>
+        <w:spacing w:after="0" w:line="240" w:lineRule="auto"/>
+        <w:ind w:left="720"/>
+        <w:textAlignment w:val="baseline"/>
+        <w:rPr>
+          <w:rFonts w:ascii="Arial" w:eastAsia="Times New Roman" w:hAnsi="Arial" w:cs="Arial"/>
+          <w:color w:val="000000"/>
+          <w:kern w:val="0"/>
+          <w:sz w:val="22"/>
+          <w:szCs w:val="22"/>
+          <w14:ligatures w14:val="none"/>
+        </w:rPr>
+      </w:pPr>
+      <w:r>
+        <w:rPr>
+          <w:rFonts w:ascii="Arial" w:eastAsia="Times New Roman" w:hAnsi="Arial" w:cs="Arial"/>
+          <w:color w:val="000000"/>
+          <w:kern w:val="0"/>
+          <w:sz w:val="22"/>
+          <w:szCs w:val="22"/>
+          <w14:ligatures w14:val="none"/>
+        </w:rPr>
+        <w:t>5. [</w:t>
+      </w:r>
+      <w:proofErr w:type="gramStart"/>
+      <w:r>
+        <w:rPr>
+          <w:rFonts w:ascii="Arial" w:eastAsia="Times New Roman" w:hAnsi="Arial" w:cs="Arial"/>
+          <w:color w:val="000000"/>
+          <w:kern w:val="0"/>
+          <w:sz w:val="22"/>
+          <w:szCs w:val="22"/>
+          <w14:ligatures w14:val="none"/>
+        </w:rPr>
+        <w:t>V(</w:t>
+      </w:r>
+      <w:proofErr w:type="gramEnd"/>
+      <w:r>
+        <w:rPr>
+          <w:rFonts w:ascii="Arial" w:eastAsia="Times New Roman" w:hAnsi="Arial" w:cs="Arial"/>
+          <w:color w:val="000000"/>
+          <w:kern w:val="0"/>
+          <w:sz w:val="22"/>
+          <w:szCs w:val="22"/>
+          <w14:ligatures w14:val="none"/>
+        </w:rPr>
+        <w:t xml:space="preserve">1,2), </w:t>
+      </w:r>
+      <w:proofErr w:type="gramStart"/>
+      <w:r>
+        <w:rPr>
+          <w:rFonts w:ascii="Arial" w:eastAsia="Times New Roman" w:hAnsi="Arial" w:cs="Arial"/>
+          <w:color w:val="000000"/>
+          <w:kern w:val="0"/>
+          <w:sz w:val="22"/>
+          <w:szCs w:val="22"/>
+          <w14:ligatures w14:val="none"/>
+        </w:rPr>
+        <w:t>d(</w:t>
+      </w:r>
+      <w:proofErr w:type="gramEnd"/>
+      <w:r>
+        <w:rPr>
+          <w:rFonts w:ascii="Arial" w:eastAsia="Times New Roman" w:hAnsi="Arial" w:cs="Arial"/>
+          <w:color w:val="000000"/>
+          <w:kern w:val="0"/>
+          <w:sz w:val="22"/>
+          <w:szCs w:val="22"/>
+          <w14:ligatures w14:val="none"/>
+        </w:rPr>
+        <w:t xml:space="preserve">1,2), </w:t>
+      </w:r>
+      <w:proofErr w:type="gramStart"/>
+      <w:r>
+        <w:rPr>
+          <w:rFonts w:ascii="Arial" w:eastAsia="Times New Roman" w:hAnsi="Arial" w:cs="Arial"/>
+          <w:color w:val="000000"/>
+          <w:kern w:val="0"/>
+          <w:sz w:val="22"/>
+          <w:szCs w:val="22"/>
+          <w14:ligatures w14:val="none"/>
+        </w:rPr>
+        <w:t>d(</w:t>
+      </w:r>
+      <w:proofErr w:type="gramEnd"/>
+      <w:r>
+        <w:rPr>
+          <w:rFonts w:ascii="Arial" w:eastAsia="Times New Roman" w:hAnsi="Arial" w:cs="Arial"/>
+          <w:color w:val="000000"/>
+          <w:kern w:val="0"/>
+          <w:sz w:val="22"/>
+          <w:szCs w:val="22"/>
+          <w14:ligatures w14:val="none"/>
+        </w:rPr>
+        <w:t xml:space="preserve">2,1), </w:t>
+      </w:r>
+      <w:proofErr w:type="gramStart"/>
+      <w:r>
+        <w:rPr>
+          <w:rFonts w:ascii="Arial" w:eastAsia="Times New Roman" w:hAnsi="Arial" w:cs="Arial"/>
+          <w:color w:val="000000"/>
+          <w:kern w:val="0"/>
+          <w:sz w:val="22"/>
+          <w:szCs w:val="22"/>
+          <w14:ligatures w14:val="none"/>
+        </w:rPr>
+        <w:t>d(</w:t>
+      </w:r>
+      <w:proofErr w:type="gramEnd"/>
+      <w:r>
+        <w:rPr>
+          <w:rFonts w:ascii="Arial" w:eastAsia="Times New Roman" w:hAnsi="Arial" w:cs="Arial"/>
+          <w:color w:val="000000"/>
+          <w:kern w:val="0"/>
+          <w:sz w:val="22"/>
+          <w:szCs w:val="22"/>
+          <w14:ligatures w14:val="none"/>
+        </w:rPr>
+        <w:t xml:space="preserve">2,4), </w:t>
+      </w:r>
+      <w:proofErr w:type="gramStart"/>
+      <w:r>
+        <w:rPr>
+          <w:rFonts w:ascii="Arial" w:eastAsia="Times New Roman" w:hAnsi="Arial" w:cs="Arial"/>
+          <w:color w:val="000000"/>
+          <w:kern w:val="0"/>
+          <w:sz w:val="22"/>
+          <w:szCs w:val="22"/>
+          <w14:ligatures w14:val="none"/>
+        </w:rPr>
+        <w:t>d(</w:t>
+      </w:r>
+      <w:proofErr w:type="gramEnd"/>
+      <w:r>
+        <w:rPr>
+          <w:rFonts w:ascii="Arial" w:eastAsia="Times New Roman" w:hAnsi="Arial" w:cs="Arial"/>
+          <w:color w:val="000000"/>
+          <w:kern w:val="0"/>
+          <w:sz w:val="22"/>
+          <w:szCs w:val="22"/>
+          <w14:ligatures w14:val="none"/>
+        </w:rPr>
+        <w:t>3,3)]</w:t>
+      </w:r>
+    </w:p>
+    <w:p>
+      <w:pPr>
+        <w:spacing w:after="0" w:line="240" w:lineRule="auto"/>
+        <w:ind w:left="720"/>
+        <w:textAlignment w:val="baseline"/>
+        <w:rPr>
+          <w:rFonts w:ascii="Arial" w:eastAsia="Times New Roman" w:hAnsi="Arial" w:cs="Arial"/>
+          <w:color w:val="000000"/>
+          <w:kern w:val="0"/>
+          <w:sz w:val="22"/>
+          <w:szCs w:val="22"/>
+          <w14:ligatures w14:val="none"/>
+        </w:rPr>
+      </w:pPr>
     </w:p>
     <w:p>
       <w:pPr>
@@ -5477,7 +6926,6 @@
           <w:numId w:val="47"/>
         </w:numPr>
         <w:spacing w:after="0" w:line="240" w:lineRule="auto"/>
-        <w:ind w:left="600"/>
         <w:textAlignment w:val="baseline"/>
         <w:rPr>
           <w:rFonts w:ascii="Arial" w:eastAsia="Times New Roman" w:hAnsi="Arial" w:cs="Arial"/>
@@ -5628,8 +7076,75 @@
           <w:szCs w:val="22"/>
           <w14:ligatures w14:val="none"/>
         </w:rPr>
-        <w:t>77.4052 seconds</w:t>
-      </w:r>
+        <w:t>7</w:t>
+      </w:r>
+      <w:r>
+        <w:rPr>
+          <w:rFonts w:ascii="Arial" w:eastAsia="Times New Roman" w:hAnsi="Arial" w:cs="Arial"/>
+          <w:b/>
+          <w:bCs/>
+          <w:color w:val="000000"/>
+          <w:kern w:val="0"/>
+          <w:sz w:val="22"/>
+          <w:szCs w:val="22"/>
+          <w14:ligatures w14:val="none"/>
+        </w:rPr>
+        <w:t>5</w:t>
+      </w:r>
+      <w:r>
+        <w:rPr>
+          <w:rFonts w:ascii="Arial" w:eastAsia="Times New Roman" w:hAnsi="Arial" w:cs="Arial"/>
+          <w:b/>
+          <w:bCs/>
+          <w:color w:val="000000"/>
+          <w:kern w:val="0"/>
+          <w:sz w:val="22"/>
+          <w:szCs w:val="22"/>
+          <w14:ligatures w14:val="none"/>
+        </w:rPr>
+        <w:t>.</w:t>
+      </w:r>
+      <w:r>
+        <w:rPr>
+          <w:rFonts w:ascii="Arial" w:eastAsia="Times New Roman" w:hAnsi="Arial" w:cs="Arial"/>
+          <w:b/>
+          <w:bCs/>
+          <w:color w:val="000000"/>
+          <w:kern w:val="0"/>
+          <w:sz w:val="22"/>
+          <w:szCs w:val="22"/>
+          <w14:ligatures w14:val="none"/>
+        </w:rPr>
+        <w:t>9529</w:t>
+      </w:r>
+      <w:r>
+        <w:rPr>
+          <w:rFonts w:ascii="Arial" w:eastAsia="Times New Roman" w:hAnsi="Arial" w:cs="Arial"/>
+          <w:b/>
+          <w:bCs/>
+          <w:color w:val="000000"/>
+          <w:kern w:val="0"/>
+          <w:sz w:val="22"/>
+          <w:szCs w:val="22"/>
+          <w14:ligatures w14:val="none"/>
+        </w:rPr>
+        <w:t xml:space="preserve"> seconds</w:t>
+      </w:r>
+    </w:p>
+    <w:p>
+      <w:pPr>
+        <w:spacing w:after="0" w:line="240" w:lineRule="auto"/>
+        <w:ind w:left="1200"/>
+        <w:textAlignment w:val="baseline"/>
+        <w:rPr>
+          <w:rFonts w:ascii="Arial" w:eastAsia="Times New Roman" w:hAnsi="Arial" w:cs="Arial"/>
+          <w:color w:val="000000"/>
+          <w:kern w:val="0"/>
+          <w:sz w:val="22"/>
+          <w:szCs w:val="22"/>
+          <w14:ligatures w14:val="none"/>
+        </w:rPr>
+      </w:pPr>
     </w:p>
     <w:p>
       <w:pPr>
@@ -5660,7 +7175,6 @@
           <w:szCs w:val="22"/>
           <w14:ligatures w14:val="none"/>
         </w:rPr>
-        <w:lastRenderedPageBreak/>
         <w:t>Solution Details:</w:t>
       </w:r>
     </w:p>
@@ -5848,49 +7362,6 @@
           <w:szCs w:val="22"/>
           <w14:ligatures w14:val="none"/>
         </w:rPr>
-        <w:t>Note:</w:t>
-      </w:r>
-      <w:r>
-        <w:rPr>
-          <w:rFonts w:ascii="Arial" w:eastAsia="Times New Roman" w:hAnsi="Arial" w:cs="Arial"/>
-          <w:color w:val="000000"/>
-          <w:kern w:val="0"/>
-          <w:sz w:val="22"/>
-          <w:szCs w:val="22"/>
-          <w14:ligatures w14:val="none"/>
-        </w:rPr>
-        <w:t xml:space="preserve"> The program failed to complete successfully, running out of memory as indicated by the malloc error. The metrics reflect the state at the time of failure.</w:t>
-      </w:r>
-    </w:p>
-    <w:p>
-      <w:pPr>
-        <w:numPr>
-          <w:ilvl w:val="0"/>
-          <w:numId w:val="55"/>
-        </w:numPr>
-        <w:spacing w:after="0" w:line="240" w:lineRule="auto"/>
-        <w:ind w:left="600"/>
-        <w:textAlignment w:val="baseline"/>
-        <w:rPr>
-          <w:rFonts w:ascii="Arial" w:eastAsia="Times New Roman" w:hAnsi="Arial" w:cs="Arial"/>
-          <w:color w:val="000000"/>
-          <w:kern w:val="0"/>
-          <w:sz w:val="22"/>
-          <w:szCs w:val="22"/>
-          <w14:ligatures w14:val="none"/>
-        </w:rPr>
-      </w:pPr>
-      <w:r>
-        <w:rPr>
-          <w:rFonts w:ascii="Arial" w:eastAsia="Times New Roman" w:hAnsi="Arial" w:cs="Arial"/>
-          <w:b/>
-          <w:bCs/>
-          <w:color w:val="000000"/>
-          <w:kern w:val="0"/>
-          <w:sz w:val="22"/>
-          <w:szCs w:val="22"/>
-          <w14:ligatures w14:val="none"/>
-        </w:rPr>
         <w:t>First 5 Expanded Node States:</w:t>
       </w:r>
     </w:p>
@@ -6646,6 +8117,21 @@
     </w:p>
     <w:p>
       <w:pPr>
+        <w:spacing w:after="0" w:line="240" w:lineRule="auto"/>
+        <w:ind w:left="1200"/>
+        <w:textAlignment w:val="baseline"/>
+        <w:rPr>
+          <w:rFonts w:ascii="Arial" w:eastAsia="Times New Roman" w:hAnsi="Arial" w:cs="Arial"/>
+          <w:color w:val="000000"/>
+          <w:kern w:val="0"/>
+          <w:sz w:val="22"/>
+          <w:szCs w:val="22"/>
+          <w14:ligatures w14:val="none"/>
+        </w:rPr>
+      </w:pPr>
+    </w:p>
+    <w:p>
+      <w:pPr>
         <w:numPr>
           <w:ilvl w:val="0"/>
           <w:numId w:val="57"/>
@@ -6802,8 +8288,75 @@
           <w:szCs w:val="22"/>
           <w14:ligatures w14:val="none"/>
         </w:rPr>
-        <w:t>439.9813 seconds</w:t>
-      </w:r>
+        <w:t>4</w:t>
+      </w:r>
+      <w:r>
+        <w:rPr>
+          <w:rFonts w:ascii="Arial" w:eastAsia="Times New Roman" w:hAnsi="Arial" w:cs="Arial"/>
+          <w:b/>
+          <w:bCs/>
+          <w:color w:val="000000"/>
+          <w:kern w:val="0"/>
+          <w:sz w:val="22"/>
+          <w:szCs w:val="22"/>
+          <w14:ligatures w14:val="none"/>
+        </w:rPr>
+        <w:t>41</w:t>
+      </w:r>
+      <w:r>
+        <w:rPr>
+          <w:rFonts w:ascii="Arial" w:eastAsia="Times New Roman" w:hAnsi="Arial" w:cs="Arial"/>
+          <w:b/>
+          <w:bCs/>
+          <w:color w:val="000000"/>
+          <w:kern w:val="0"/>
+          <w:sz w:val="22"/>
+          <w:szCs w:val="22"/>
+          <w14:ligatures w14:val="none"/>
+        </w:rPr>
+        <w:t>.</w:t>
+      </w:r>
+      <w:r>
+        <w:rPr>
+          <w:rFonts w:ascii="Arial" w:eastAsia="Times New Roman" w:hAnsi="Arial" w:cs="Arial"/>
+          <w:b/>
+          <w:bCs/>
+          <w:color w:val="000000"/>
+          <w:kern w:val="0"/>
+          <w:sz w:val="22"/>
+          <w:szCs w:val="22"/>
+          <w14:ligatures w14:val="none"/>
+        </w:rPr>
+        <w:t>5566</w:t>
+      </w:r>
+      <w:r>
+        <w:rPr>
+          <w:rFonts w:ascii="Arial" w:eastAsia="Times New Roman" w:hAnsi="Arial" w:cs="Arial"/>
+          <w:b/>
+          <w:bCs/>
+          <w:color w:val="000000"/>
+          <w:kern w:val="0"/>
+          <w:sz w:val="22"/>
+          <w:szCs w:val="22"/>
+          <w14:ligatures w14:val="none"/>
+        </w:rPr>
+        <w:t xml:space="preserve"> seconds</w:t>
+      </w:r>
+    </w:p>
+    <w:p>
+      <w:pPr>
+        <w:spacing w:after="0" w:line="240" w:lineRule="auto"/>
+        <w:ind w:left="1200"/>
+        <w:textAlignment w:val="baseline"/>
+        <w:rPr>
+          <w:rFonts w:ascii="Arial" w:eastAsia="Times New Roman" w:hAnsi="Arial" w:cs="Arial"/>
+          <w:color w:val="000000"/>
+          <w:kern w:val="0"/>
+          <w:sz w:val="22"/>
+          <w:szCs w:val="22"/>
+          <w14:ligatures w14:val="none"/>
+        </w:rPr>
+      </w:pPr>
     </w:p>
     <w:p>
       <w:pPr>
@@ -6981,7 +8534,7 @@
           <w14:ligatures w14:val="none"/>
         </w:rPr>
         <w:pict w14:anchorId="6A6EE8ED">
-          <v:rect id="_x0000_i1040" alt="" style="width:468pt;height:.05pt;mso-width-percent:0;mso-height-percent:0;mso-width-percent:0;mso-height-percent:0" o:hralign="center" o:hrstd="t" o:hr="t" fillcolor="#a0a0a0" stroked="f"/>
+          <v:rect id="_x0000_i1030" alt="" style="width:468pt;height:.05pt;mso-width-percent:0;mso-height-percent:0;mso-width-percent:0;mso-height-percent:0" o:hralign="center" o:hrstd="t" o:hr="t" fillcolor="#a0a0a0" stroked="f"/>
         </w:pict>
       </w:r>
     </w:p>
@@ -7179,14 +8732,6 @@
         <w:spacing w:after="0" w:line="240" w:lineRule="auto"/>
         <w:ind w:left="600"/>
         <w:textAlignment w:val="baseline"/>
-        <w:rPr>
-          <w:rFonts w:ascii="Arial" w:eastAsia="Times New Roman" w:hAnsi="Arial" w:cs="Arial"/>
-          <w:color w:val="000000"/>
-          <w:kern w:val="0"/>
-          <w:sz w:val="22"/>
-          <w:szCs w:val="22"/>
-          <w14:ligatures w14:val="none"/>
-        </w:rPr>
       </w:pPr>
       <w:r>
         <w:rPr>
@@ -7234,10 +8779,20 @@
           <w:szCs w:val="22"/>
           <w14:ligatures w14:val="none"/>
         </w:rPr>
-        <w:t xml:space="preserve"> caused it to expand millions of redundant nodes. This led to extreme runtimes and, in the second instance, a memory allocation failure, proving it is impractical for any non-trivial problem where multiple paths can lead to the same state.</w:t>
+        <w:t xml:space="preserve"> caused it to expand millions of redundant nodes. This led to extreme runtimes</w:t>
+      </w:r>
+      <w:r>
+        <w:rPr>
+          <w:rFonts w:ascii="Arial" w:eastAsia="Times New Roman" w:hAnsi="Arial" w:cs="Arial"/>
+          <w:color w:val="000000"/>
+          <w:kern w:val="0"/>
+          <w:sz w:val="22"/>
+          <w:szCs w:val="22"/>
+          <w14:ligatures w14:val="none"/>
+        </w:rPr>
+        <w:t>.</w:t>
       </w:r>
     </w:p>
-    <w:p/>
     <w:sectPr>
       <w:pgSz w:w="12240" w:h="15840"/>
       <w:pgMar w:top="1440" w:right="1440" w:bottom="1440" w:left="1440" w:header="720" w:footer="720" w:gutter="0"/>

</xml_diff>